<commit_message>
Changed RunManager test spezification
</commit_message>
<xml_diff>
--- a/work/design/tests/RunManager.docx
+++ b/work/design/tests/RunManager.docx
@@ -1,6 +1,6 @@
 
 <file path=word/document.xml><?xml version="1.0" encoding="utf-8"?>
-<w:document xmlns:wpc="http://schemas.microsoft.com/office/word/2010/wordprocessingCanvas" xmlns:cx="http://schemas.microsoft.com/office/drawing/2014/chartex" xmlns:cx1="http://schemas.microsoft.com/office/drawing/2015/9/8/chartex" xmlns:cx2="http://schemas.microsoft.com/office/drawing/2015/10/21/chartex" xmlns:cx3="http://schemas.microsoft.com/office/drawing/2016/5/9/chartex" xmlns:cx4="http://schemas.microsoft.com/office/drawing/2016/5/10/chartex" xmlns:cx5="http://schemas.microsoft.com/office/drawing/2016/5/11/chartex" xmlns:cx6="http://schemas.microsoft.com/office/drawing/2016/5/12/chartex" xmlns:cx7="http://schemas.microsoft.com/office/drawing/2016/5/13/chartex" xmlns:cx8="http://schemas.microsoft.com/office/drawing/2016/5/14/chartex" xmlns:mc="http://schemas.openxmlformats.org/markup-compatibility/2006" xmlns:aink="http://schemas.microsoft.com/office/drawing/2016/ink" xmlns:am3d="http://schemas.microsoft.com/office/drawing/2017/model3d" xmlns:o="urn:schemas-microsoft-com:office:office" xmlns:r="http://schemas.openxmlformats.org/officeDocument/2006/relationships" xmlns:m="http://schemas.openxmlformats.org/officeDocument/2006/math" xmlns:v="urn:schemas-microsoft-com:vml" xmlns:wp14="http://schemas.microsoft.com/office/word/2010/wordprocessingDrawing" xmlns:wp="http://schemas.openxmlformats.org/drawingml/2006/wordprocessingDrawing" xmlns:w10="urn:schemas-microsoft-com:office:word" xmlns:w="http://schemas.openxmlformats.org/wordprocessingml/2006/main" xmlns:w14="http://schemas.microsoft.com/office/word/2010/wordml" xmlns:w15="http://schemas.microsoft.com/office/word/2012/wordml" xmlns:w16cid="http://schemas.microsoft.com/office/word/2016/wordml/cid" xmlns:w16se="http://schemas.microsoft.com/office/word/2015/wordml/symex" xmlns:wpg="http://schemas.microsoft.com/office/word/2010/wordprocessingGroup" xmlns:wpi="http://schemas.microsoft.com/office/word/2010/wordprocessingInk" xmlns:wne="http://schemas.microsoft.com/office/word/2006/wordml" xmlns:wps="http://schemas.microsoft.com/office/word/2010/wordprocessingShape" mc:Ignorable="w14 w15 w16se w16cid wp14">
+<w:document xmlns:wpc="http://schemas.microsoft.com/office/word/2010/wordprocessingCanvas" xmlns:cx="http://schemas.microsoft.com/office/drawing/2014/chartex" xmlns:cx1="http://schemas.microsoft.com/office/drawing/2015/9/8/chartex" xmlns:mc="http://schemas.openxmlformats.org/markup-compatibility/2006" xmlns:o="urn:schemas-microsoft-com:office:office" xmlns:r="http://schemas.openxmlformats.org/officeDocument/2006/relationships" xmlns:m="http://schemas.openxmlformats.org/officeDocument/2006/math" xmlns:v="urn:schemas-microsoft-com:vml" xmlns:wp14="http://schemas.microsoft.com/office/word/2010/wordprocessingDrawing" xmlns:wp="http://schemas.openxmlformats.org/drawingml/2006/wordprocessingDrawing" xmlns:w10="urn:schemas-microsoft-com:office:word" xmlns:w="http://schemas.openxmlformats.org/wordprocessingml/2006/main" xmlns:w14="http://schemas.microsoft.com/office/word/2010/wordml" xmlns:w15="http://schemas.microsoft.com/office/word/2012/wordml" xmlns:w16se="http://schemas.microsoft.com/office/word/2015/wordml/symex" xmlns:wpg="http://schemas.microsoft.com/office/word/2010/wordprocessingGroup" xmlns:wpi="http://schemas.microsoft.com/office/word/2010/wordprocessingInk" xmlns:wne="http://schemas.microsoft.com/office/word/2006/wordml" xmlns:wps="http://schemas.microsoft.com/office/word/2010/wordprocessingShape" mc:Ignorable="w14 w15 w16se wp14">
   <w:body>
     <w:p>
       <w:pPr>
@@ -397,9 +397,1113 @@
     </w:tbl>
     <w:p>
       <w:r>
+        <w:rPr>
+          <w:lang w:val="en-US"/>
+        </w:rPr>
         <w:br/>
       </w:r>
+      <w:r>
+        <w:t xml:space="preserve">Hinweis: </w:t>
+      </w:r>
     </w:p>
+    <w:p>
+      <w:pPr>
+        <w:ind w:left="708"/>
+        <w:rPr>
+          <w:lang w:val="en-US"/>
+        </w:rPr>
+      </w:pPr>
+      <w:proofErr w:type="spellStart"/>
+      <w:r>
+        <w:rPr>
+          <w:lang w:val="en-US"/>
+        </w:rPr>
+        <w:t>Positionen</w:t>
+      </w:r>
+      <w:proofErr w:type="spellEnd"/>
+      <w:r>
+        <w:rPr>
+          <w:lang w:val="en-US"/>
+        </w:rPr>
+        <w:t xml:space="preserve">: </w:t>
+      </w:r>
+      <w:r>
+        <w:rPr>
+          <w:lang w:val="en-US"/>
+        </w:rPr>
+        <w:br/>
+      </w:r>
+      <w:proofErr w:type="gramStart"/>
+      <w:r>
+        <w:rPr>
+          <w:lang w:val="en-US"/>
+        </w:rPr>
+        <w:t>0</w:t>
+      </w:r>
+      <w:proofErr w:type="gramEnd"/>
+      <w:r>
+        <w:rPr>
+          <w:lang w:val="en-US"/>
+        </w:rPr>
+        <w:t xml:space="preserve"> – LB_START;</w:t>
+      </w:r>
+      <w:r>
+        <w:rPr>
+          <w:lang w:val="en-US"/>
+        </w:rPr>
+        <w:t xml:space="preserve"> </w:t>
+      </w:r>
+      <w:r>
+        <w:rPr>
+          <w:lang w:val="en-US"/>
+        </w:rPr>
+        <w:br/>
+        <w:t xml:space="preserve">1 – LB_HEIGHTSENSOR; </w:t>
+      </w:r>
+      <w:r>
+        <w:rPr>
+          <w:lang w:val="en-US"/>
+        </w:rPr>
+        <w:br/>
+        <w:t xml:space="preserve">2 – LB_SWITCH; </w:t>
+      </w:r>
+      <w:r>
+        <w:rPr>
+          <w:lang w:val="en-US"/>
+        </w:rPr>
+        <w:br/>
+        <w:t xml:space="preserve">3 – LB_END; </w:t>
+      </w:r>
+      <w:r>
+        <w:rPr>
+          <w:lang w:val="en-US"/>
+        </w:rPr>
+        <w:br/>
+        <w:t>4 – LB_RAMP</w:t>
+      </w:r>
+    </w:p>
+    <w:p>
+      <w:pPr>
+        <w:rPr>
+          <w:lang w:val="en-US"/>
+        </w:rPr>
+      </w:pPr>
+    </w:p>
+    <w:p>
+      <w:pPr>
+        <w:rPr>
+          <w:lang w:val="en-US"/>
+        </w:rPr>
+      </w:pPr>
+      <w:r>
+        <w:rPr>
+          <w:lang w:val="en-US"/>
+        </w:rPr>
+        <w:br w:type="page"/>
+      </w:r>
+    </w:p>
+    <w:tbl>
+      <w:tblPr>
+        <w:tblStyle w:val="Tabellenraster"/>
+        <w:tblW w:w="10632" w:type="dxa"/>
+        <w:tblInd w:w="-572" w:type="dxa"/>
+        <w:tblLook w:val="04A0" w:firstRow="1" w:lastRow="0" w:firstColumn="1" w:lastColumn="0" w:noHBand="0" w:noVBand="1"/>
+      </w:tblPr>
+      <w:tblGrid>
+        <w:gridCol w:w="10632"/>
+      </w:tblGrid>
+      <w:tr>
+        <w:tc>
+          <w:tcPr>
+            <w:tcW w:w="10632" w:type="dxa"/>
+          </w:tcPr>
+          <w:p>
+            <w:pPr>
+              <w:rPr>
+                <w:lang w:val="en-US"/>
+              </w:rPr>
+            </w:pPr>
+          </w:p>
+          <w:p>
+            <w:pPr>
+              <w:rPr>
+                <w:lang w:val="en-US"/>
+              </w:rPr>
+            </w:pPr>
+          </w:p>
+          <w:tbl>
+            <w:tblPr>
+              <w:tblStyle w:val="Tabellenraster"/>
+              <w:tblW w:w="0" w:type="auto"/>
+              <w:tblLook w:val="04A0" w:firstRow="1" w:lastRow="0" w:firstColumn="1" w:lastColumn="0" w:noHBand="0" w:noVBand="1"/>
+            </w:tblPr>
+            <w:tblGrid>
+              <w:gridCol w:w="1860"/>
+              <w:gridCol w:w="8381"/>
+            </w:tblGrid>
+            <w:tr>
+              <w:trPr>
+                <w:trHeight w:val="567"/>
+              </w:trPr>
+              <w:tc>
+                <w:tcPr>
+                  <w:tcW w:w="1860" w:type="dxa"/>
+                  <w:vAlign w:val="center"/>
+                </w:tcPr>
+                <w:p>
+                  <w:pPr>
+                    <w:rPr>
+                      <w:b/>
+                    </w:rPr>
+                  </w:pPr>
+                  <w:r>
+                    <w:rPr>
+                      <w:b/>
+                    </w:rPr>
+                    <w:t>T-014</w:t>
+                  </w:r>
+                </w:p>
+              </w:tc>
+              <w:tc>
+                <w:tcPr>
+                  <w:tcW w:w="8381" w:type="dxa"/>
+                  <w:vAlign w:val="center"/>
+                </w:tcPr>
+                <w:p>
+                  <w:r>
+                    <w:t xml:space="preserve">Werkstück wird unerwartet dem Modul entnommen. </w:t>
+                  </w:r>
+                </w:p>
+              </w:tc>
+            </w:tr>
+            <w:tr>
+              <w:trPr>
+                <w:trHeight w:val="567"/>
+              </w:trPr>
+              <w:tc>
+                <w:tcPr>
+                  <w:tcW w:w="1860" w:type="dxa"/>
+                  <w:vAlign w:val="center"/>
+                </w:tcPr>
+                <w:p>
+                  <w:proofErr w:type="spellStart"/>
+                  <w:r>
+                    <w:t>Requirements</w:t>
+                  </w:r>
+                  <w:proofErr w:type="spellEnd"/>
+                </w:p>
+              </w:tc>
+              <w:tc>
+                <w:tcPr>
+                  <w:tcW w:w="8381" w:type="dxa"/>
+                  <w:vAlign w:val="center"/>
+                </w:tcPr>
+                <w:p>
+                  <w:r>
+                    <w:t>REQ-019</w:t>
+                  </w:r>
+                </w:p>
+              </w:tc>
+            </w:tr>
+            <w:tr>
+              <w:trPr>
+                <w:trHeight w:val="567"/>
+              </w:trPr>
+              <w:tc>
+                <w:tcPr>
+                  <w:tcW w:w="1860" w:type="dxa"/>
+                  <w:vAlign w:val="center"/>
+                </w:tcPr>
+                <w:p>
+                  <w:r>
+                    <w:t>Kurzbeschreibung</w:t>
+                  </w:r>
+                </w:p>
+              </w:tc>
+              <w:tc>
+                <w:tcPr>
+                  <w:tcW w:w="8381" w:type="dxa"/>
+                  <w:vAlign w:val="center"/>
+                </w:tcPr>
+                <w:p>
+                  <w:r>
+                    <w:t>Es wird ein Werkstück zwischen der LB_START und LB_HEIGHTSENSOR entnommen. Das Modul erkennt, dass ein Werkstück verloren gegangen ist.</w:t>
+                  </w:r>
+                </w:p>
+              </w:tc>
+            </w:tr>
+            <w:tr>
+              <w:trPr>
+                <w:trHeight w:val="567"/>
+              </w:trPr>
+              <w:tc>
+                <w:tcPr>
+                  <w:tcW w:w="1860" w:type="dxa"/>
+                  <w:vAlign w:val="center"/>
+                </w:tcPr>
+                <w:p>
+                  <w:r>
+                    <w:t>Vorbedingungen</w:t>
+                  </w:r>
+                </w:p>
+              </w:tc>
+              <w:tc>
+                <w:tcPr>
+                  <w:tcW w:w="8381" w:type="dxa"/>
+                  <w:vAlign w:val="center"/>
+                </w:tcPr>
+                <w:p>
+                  <w:r>
+                    <w:t xml:space="preserve">Das Modul ist </w:t>
+                  </w:r>
+                  <w:r>
+                    <w:t>kalibrier</w:t>
+                  </w:r>
+                  <w:r>
+                    <w:t>t</w:t>
+                  </w:r>
+                  <w:r>
+                    <w:t xml:space="preserve">. </w:t>
+                  </w:r>
+                  <w:r>
+                    <w:br/>
+                    <w:t>Der START Knopf wurde gedrückt.</w:t>
+                  </w:r>
+                  <w:r>
+                    <w:br/>
+                  </w:r>
+                  <w:r>
+                    <w:t>Das Modul befindet sich im Stillstand.</w:t>
+                  </w:r>
+                </w:p>
+              </w:tc>
+            </w:tr>
+          </w:tbl>
+          <w:p/>
+          <w:p>
+            <w:r>
+              <w:t>Autor: Sentler</w:t>
+            </w:r>
+          </w:p>
+          <w:p/>
+        </w:tc>
+      </w:tr>
+      <w:tr>
+        <w:tc>
+          <w:tcPr>
+            <w:tcW w:w="10632" w:type="dxa"/>
+          </w:tcPr>
+          <w:p/>
+          <w:p>
+            <w:r>
+              <w:t>Testablauf:</w:t>
+            </w:r>
+          </w:p>
+          <w:p/>
+          <w:tbl>
+            <w:tblPr>
+              <w:tblStyle w:val="Tabellenraster"/>
+              <w:tblW w:w="0" w:type="auto"/>
+              <w:tblLook w:val="04A0" w:firstRow="1" w:lastRow="0" w:firstColumn="1" w:lastColumn="0" w:noHBand="0" w:noVBand="1"/>
+            </w:tblPr>
+            <w:tblGrid>
+              <w:gridCol w:w="801"/>
+              <w:gridCol w:w="4054"/>
+              <w:gridCol w:w="4677"/>
+              <w:gridCol w:w="758"/>
+            </w:tblGrid>
+            <w:tr>
+              <w:tc>
+                <w:tcPr>
+                  <w:tcW w:w="801" w:type="dxa"/>
+                </w:tcPr>
+                <w:p>
+                  <w:r>
+                    <w:t>Schritt</w:t>
+                  </w:r>
+                </w:p>
+              </w:tc>
+              <w:tc>
+                <w:tcPr>
+                  <w:tcW w:w="4054" w:type="dxa"/>
+                </w:tcPr>
+                <w:p>
+                  <w:r>
+                    <w:t>Aktion</w:t>
+                  </w:r>
+                </w:p>
+              </w:tc>
+              <w:tc>
+                <w:tcPr>
+                  <w:tcW w:w="4677" w:type="dxa"/>
+                </w:tcPr>
+                <w:p>
+                  <w:r>
+                    <w:t>Erwartung</w:t>
+                  </w:r>
+                </w:p>
+              </w:tc>
+              <w:tc>
+                <w:tcPr>
+                  <w:tcW w:w="758" w:type="dxa"/>
+                </w:tcPr>
+                <w:p>
+                  <w:r>
+                    <w:t>Erfüllt</w:t>
+                  </w:r>
+                </w:p>
+              </w:tc>
+            </w:tr>
+            <w:tr>
+              <w:trPr>
+                <w:trHeight w:val="794"/>
+              </w:trPr>
+              <w:tc>
+                <w:tcPr>
+                  <w:tcW w:w="801" w:type="dxa"/>
+                  <w:vAlign w:val="center"/>
+                </w:tcPr>
+                <w:p>
+                  <w:pPr>
+                    <w:jc w:val="center"/>
+                  </w:pPr>
+                  <w:r>
+                    <w:t>1</w:t>
+                  </w:r>
+                </w:p>
+              </w:tc>
+              <w:tc>
+                <w:tcPr>
+                  <w:tcW w:w="4054" w:type="dxa"/>
+                  <w:vAlign w:val="center"/>
+                </w:tcPr>
+                <w:p>
+                  <w:pPr>
+                    <w:tabs>
+                      <w:tab w:val="left" w:pos="1830"/>
+                    </w:tabs>
+                  </w:pPr>
+                  <w:r>
+                    <w:t>Ein beliebiges Werkstück wird in der LB_START abgelegt.</w:t>
+                  </w:r>
+                </w:p>
+              </w:tc>
+              <w:tc>
+                <w:tcPr>
+                  <w:tcW w:w="4677" w:type="dxa"/>
+                  <w:vAlign w:val="center"/>
+                </w:tcPr>
+                <w:p>
+                  <w:r>
+                    <w:t>Das Modul fährt an und befördert das Werkstück.</w:t>
+                  </w:r>
+                </w:p>
+              </w:tc>
+              <w:tc>
+                <w:tcPr>
+                  <w:tcW w:w="758" w:type="dxa"/>
+                  <w:vAlign w:val="center"/>
+                </w:tcPr>
+                <w:p/>
+              </w:tc>
+            </w:tr>
+            <w:tr>
+              <w:trPr>
+                <w:trHeight w:val="794"/>
+              </w:trPr>
+              <w:tc>
+                <w:tcPr>
+                  <w:tcW w:w="801" w:type="dxa"/>
+                  <w:vAlign w:val="center"/>
+                </w:tcPr>
+                <w:p>
+                  <w:pPr>
+                    <w:jc w:val="center"/>
+                  </w:pPr>
+                  <w:r>
+                    <w:t>2</w:t>
+                  </w:r>
+                </w:p>
+              </w:tc>
+              <w:tc>
+                <w:tcPr>
+                  <w:tcW w:w="4054" w:type="dxa"/>
+                  <w:vAlign w:val="center"/>
+                </w:tcPr>
+                <w:p>
+                  <w:pPr>
+                    <w:tabs>
+                      <w:tab w:val="left" w:pos="1830"/>
+                    </w:tabs>
+                  </w:pPr>
+                  <w:r>
+                    <w:t>Das Werkstück verlässt die LB_START.</w:t>
+                  </w:r>
+                </w:p>
+              </w:tc>
+              <w:tc>
+                <w:tcPr>
+                  <w:tcW w:w="4677" w:type="dxa"/>
+                  <w:vAlign w:val="center"/>
+                </w:tcPr>
+                <w:p>
+                  <w:r>
+                    <w:t>Das Modul bewegt das Werkstück weiter fort.</w:t>
+                  </w:r>
+                </w:p>
+              </w:tc>
+              <w:tc>
+                <w:tcPr>
+                  <w:tcW w:w="758" w:type="dxa"/>
+                  <w:vAlign w:val="center"/>
+                </w:tcPr>
+                <w:p/>
+              </w:tc>
+            </w:tr>
+            <w:tr>
+              <w:trPr>
+                <w:trHeight w:val="794"/>
+              </w:trPr>
+              <w:tc>
+                <w:tcPr>
+                  <w:tcW w:w="801" w:type="dxa"/>
+                  <w:vAlign w:val="center"/>
+                </w:tcPr>
+                <w:p>
+                  <w:pPr>
+                    <w:jc w:val="center"/>
+                  </w:pPr>
+                  <w:r>
+                    <w:t>3</w:t>
+                  </w:r>
+                </w:p>
+              </w:tc>
+              <w:tc>
+                <w:tcPr>
+                  <w:tcW w:w="4054" w:type="dxa"/>
+                  <w:vAlign w:val="center"/>
+                </w:tcPr>
+                <w:p>
+                  <w:pPr>
+                    <w:tabs>
+                      <w:tab w:val="left" w:pos="1830"/>
+                    </w:tabs>
+                  </w:pPr>
+                  <w:r>
+                    <w:t>Das Werkstück wird zwischen LB_START und LB_HEIGHTSENSOR entnommen.</w:t>
+                  </w:r>
+                </w:p>
+              </w:tc>
+              <w:tc>
+                <w:tcPr>
+                  <w:tcW w:w="4677" w:type="dxa"/>
+                  <w:vAlign w:val="center"/>
+                </w:tcPr>
+                <w:p>
+                  <w:r>
+                    <w:t xml:space="preserve">Das Modul bleibt stehen und die Konsole gibt den erkannten Fehler ITEM_DISAPPEARED, mit der Position, aus. </w:t>
+                  </w:r>
+                </w:p>
+              </w:tc>
+              <w:tc>
+                <w:tcPr>
+                  <w:tcW w:w="758" w:type="dxa"/>
+                  <w:vAlign w:val="center"/>
+                </w:tcPr>
+                <w:p/>
+              </w:tc>
+            </w:tr>
+          </w:tbl>
+          <w:p/>
+          <w:p>
+            <w:r>
+              <w:t xml:space="preserve">Abgenommen von: </w:t>
+            </w:r>
+            <w:r>
+              <w:tab/>
+            </w:r>
+            <w:r>
+              <w:tab/>
+            </w:r>
+            <w:r>
+              <w:tab/>
+            </w:r>
+            <w:r>
+              <w:tab/>
+            </w:r>
+            <w:r>
+              <w:tab/>
+            </w:r>
+            <w:r>
+              <w:tab/>
+            </w:r>
+            <w:r>
+              <w:tab/>
+            </w:r>
+            <w:r>
+              <w:tab/>
+            </w:r>
+            <w:r>
+              <w:tab/>
+              <w:t>Datum:</w:t>
+            </w:r>
+          </w:p>
+          <w:p/>
+        </w:tc>
+      </w:tr>
+    </w:tbl>
+    <w:p/>
+    <w:p>
+      <w:r>
+        <w:t xml:space="preserve">Hinweis: </w:t>
+      </w:r>
+    </w:p>
+    <w:p>
+      <w:pPr>
+        <w:ind w:left="708"/>
+        <w:rPr>
+          <w:lang w:val="en-US"/>
+        </w:rPr>
+      </w:pPr>
+      <w:proofErr w:type="spellStart"/>
+      <w:r>
+        <w:rPr>
+          <w:lang w:val="en-US"/>
+        </w:rPr>
+        <w:t>Positionen</w:t>
+      </w:r>
+      <w:proofErr w:type="spellEnd"/>
+      <w:r>
+        <w:rPr>
+          <w:lang w:val="en-US"/>
+        </w:rPr>
+        <w:t xml:space="preserve">: </w:t>
+      </w:r>
+      <w:r>
+        <w:rPr>
+          <w:lang w:val="en-US"/>
+        </w:rPr>
+        <w:br/>
+      </w:r>
+      <w:proofErr w:type="gramStart"/>
+      <w:r>
+        <w:rPr>
+          <w:lang w:val="en-US"/>
+        </w:rPr>
+        <w:t>0</w:t>
+      </w:r>
+      <w:proofErr w:type="gramEnd"/>
+      <w:r>
+        <w:rPr>
+          <w:lang w:val="en-US"/>
+        </w:rPr>
+        <w:t xml:space="preserve"> – LB_START</w:t>
+      </w:r>
+      <w:r>
+        <w:rPr>
+          <w:lang w:val="en-US"/>
+        </w:rPr>
+        <w:t xml:space="preserve">; </w:t>
+      </w:r>
+      <w:r>
+        <w:rPr>
+          <w:lang w:val="en-US"/>
+        </w:rPr>
+        <w:br/>
+        <w:t xml:space="preserve">1 – LB_HEIGHTSENSOR; </w:t>
+      </w:r>
+      <w:r>
+        <w:rPr>
+          <w:lang w:val="en-US"/>
+        </w:rPr>
+        <w:br/>
+        <w:t xml:space="preserve">2 – LB_SWITCH; </w:t>
+      </w:r>
+      <w:r>
+        <w:rPr>
+          <w:lang w:val="en-US"/>
+        </w:rPr>
+        <w:br/>
+        <w:t xml:space="preserve">3 – LB_END; </w:t>
+      </w:r>
+      <w:r>
+        <w:rPr>
+          <w:lang w:val="en-US"/>
+        </w:rPr>
+        <w:br/>
+        <w:t>4 – LB_RAMP</w:t>
+      </w:r>
+    </w:p>
+    <w:p>
+      <w:pPr>
+        <w:rPr>
+          <w:lang w:val="en-US"/>
+        </w:rPr>
+      </w:pPr>
+      <w:r>
+        <w:rPr>
+          <w:lang w:val="en-US"/>
+        </w:rPr>
+        <w:br w:type="page"/>
+      </w:r>
+    </w:p>
+    <w:tbl>
+      <w:tblPr>
+        <w:tblStyle w:val="Tabellenraster"/>
+        <w:tblW w:w="10632" w:type="dxa"/>
+        <w:tblInd w:w="-572" w:type="dxa"/>
+        <w:tblLook w:val="04A0" w:firstRow="1" w:lastRow="0" w:firstColumn="1" w:lastColumn="0" w:noHBand="0" w:noVBand="1"/>
+      </w:tblPr>
+      <w:tblGrid>
+        <w:gridCol w:w="10632"/>
+      </w:tblGrid>
+      <w:tr>
+        <w:tc>
+          <w:tcPr>
+            <w:tcW w:w="10632" w:type="dxa"/>
+          </w:tcPr>
+          <w:p>
+            <w:pPr>
+              <w:rPr>
+                <w:lang w:val="en-US"/>
+              </w:rPr>
+            </w:pPr>
+          </w:p>
+          <w:p>
+            <w:pPr>
+              <w:rPr>
+                <w:lang w:val="en-US"/>
+              </w:rPr>
+            </w:pPr>
+          </w:p>
+          <w:tbl>
+            <w:tblPr>
+              <w:tblStyle w:val="Tabellenraster"/>
+              <w:tblW w:w="0" w:type="auto"/>
+              <w:tblLook w:val="04A0" w:firstRow="1" w:lastRow="0" w:firstColumn="1" w:lastColumn="0" w:noHBand="0" w:noVBand="1"/>
+            </w:tblPr>
+            <w:tblGrid>
+              <w:gridCol w:w="1860"/>
+              <w:gridCol w:w="8381"/>
+            </w:tblGrid>
+            <w:tr>
+              <w:trPr>
+                <w:trHeight w:val="567"/>
+              </w:trPr>
+              <w:tc>
+                <w:tcPr>
+                  <w:tcW w:w="1860" w:type="dxa"/>
+                  <w:vAlign w:val="center"/>
+                </w:tcPr>
+                <w:p>
+                  <w:pPr>
+                    <w:rPr>
+                      <w:b/>
+                    </w:rPr>
+                  </w:pPr>
+                  <w:r>
+                    <w:rPr>
+                      <w:b/>
+                    </w:rPr>
+                    <w:t>T-015</w:t>
+                  </w:r>
+                </w:p>
+              </w:tc>
+              <w:tc>
+                <w:tcPr>
+                  <w:tcW w:w="8381" w:type="dxa"/>
+                  <w:vAlign w:val="center"/>
+                </w:tcPr>
+                <w:p>
+                  <w:r>
+                    <w:t xml:space="preserve">Werkstück wird aussortiert. </w:t>
+                  </w:r>
+                </w:p>
+              </w:tc>
+            </w:tr>
+            <w:tr>
+              <w:trPr>
+                <w:trHeight w:val="567"/>
+              </w:trPr>
+              <w:tc>
+                <w:tcPr>
+                  <w:tcW w:w="1860" w:type="dxa"/>
+                  <w:vAlign w:val="center"/>
+                </w:tcPr>
+                <w:p>
+                  <w:proofErr w:type="spellStart"/>
+                  <w:r>
+                    <w:t>Requirements</w:t>
+                  </w:r>
+                  <w:proofErr w:type="spellEnd"/>
+                </w:p>
+              </w:tc>
+              <w:tc>
+                <w:tcPr>
+                  <w:tcW w:w="8381" w:type="dxa"/>
+                  <w:vAlign w:val="center"/>
+                </w:tcPr>
+                <w:p>
+                  <w:r>
+                    <w:t>-</w:t>
+                  </w:r>
+                </w:p>
+              </w:tc>
+            </w:tr>
+            <w:tr>
+              <w:trPr>
+                <w:trHeight w:val="567"/>
+              </w:trPr>
+              <w:tc>
+                <w:tcPr>
+                  <w:tcW w:w="1860" w:type="dxa"/>
+                  <w:vAlign w:val="center"/>
+                </w:tcPr>
+                <w:p>
+                  <w:r>
+                    <w:t>Kurzbeschreibung</w:t>
+                  </w:r>
+                </w:p>
+              </w:tc>
+              <w:tc>
+                <w:tcPr>
+                  <w:tcW w:w="8381" w:type="dxa"/>
+                  <w:vAlign w:val="center"/>
+                </w:tcPr>
+                <w:p>
+                  <w:r>
+                    <w:t xml:space="preserve">Es wird ein Werkstück ordnungsgemäß aufgelegt, bis zum Switch befördert und aussortiert. </w:t>
+                  </w:r>
+                </w:p>
+              </w:tc>
+            </w:tr>
+            <w:tr>
+              <w:trPr>
+                <w:trHeight w:val="567"/>
+              </w:trPr>
+              <w:tc>
+                <w:tcPr>
+                  <w:tcW w:w="1860" w:type="dxa"/>
+                  <w:vAlign w:val="center"/>
+                </w:tcPr>
+                <w:p>
+                  <w:r>
+                    <w:t>Vorbedingungen</w:t>
+                  </w:r>
+                </w:p>
+              </w:tc>
+              <w:tc>
+                <w:tcPr>
+                  <w:tcW w:w="8381" w:type="dxa"/>
+                  <w:vAlign w:val="center"/>
+                </w:tcPr>
+                <w:p>
+                  <w:r>
+                    <w:t xml:space="preserve">Das Modul ist kalibriert. </w:t>
+                  </w:r>
+                  <w:r>
+                    <w:br/>
+                    <w:t>Der START Knopf wurde gedrückt.</w:t>
+                  </w:r>
+                  <w:r>
+                    <w:br/>
+                  </w:r>
+                  <w:r>
+                    <w:t>Das Modul befindet sich im Stillstand.</w:t>
+                  </w:r>
+                </w:p>
+              </w:tc>
+            </w:tr>
+          </w:tbl>
+          <w:p/>
+          <w:p>
+            <w:r>
+              <w:t>Autor: Sentler</w:t>
+            </w:r>
+          </w:p>
+          <w:p/>
+        </w:tc>
+      </w:tr>
+      <w:tr>
+        <w:tc>
+          <w:tcPr>
+            <w:tcW w:w="10632" w:type="dxa"/>
+          </w:tcPr>
+          <w:p/>
+          <w:p>
+            <w:r>
+              <w:t>Testablauf:</w:t>
+            </w:r>
+          </w:p>
+          <w:p/>
+          <w:tbl>
+            <w:tblPr>
+              <w:tblStyle w:val="Tabellenraster"/>
+              <w:tblW w:w="0" w:type="auto"/>
+              <w:tblLook w:val="04A0" w:firstRow="1" w:lastRow="0" w:firstColumn="1" w:lastColumn="0" w:noHBand="0" w:noVBand="1"/>
+            </w:tblPr>
+            <w:tblGrid>
+              <w:gridCol w:w="801"/>
+              <w:gridCol w:w="4054"/>
+              <w:gridCol w:w="4677"/>
+              <w:gridCol w:w="758"/>
+            </w:tblGrid>
+            <w:tr>
+              <w:tc>
+                <w:tcPr>
+                  <w:tcW w:w="801" w:type="dxa"/>
+                </w:tcPr>
+                <w:p>
+                  <w:r>
+                    <w:t>Schritt</w:t>
+                  </w:r>
+                </w:p>
+              </w:tc>
+              <w:tc>
+                <w:tcPr>
+                  <w:tcW w:w="4054" w:type="dxa"/>
+                </w:tcPr>
+                <w:p>
+                  <w:r>
+                    <w:t>Aktion</w:t>
+                  </w:r>
+                </w:p>
+              </w:tc>
+              <w:tc>
+                <w:tcPr>
+                  <w:tcW w:w="4677" w:type="dxa"/>
+                </w:tcPr>
+                <w:p>
+                  <w:r>
+                    <w:t>Erwartung</w:t>
+                  </w:r>
+                </w:p>
+              </w:tc>
+              <w:tc>
+                <w:tcPr>
+                  <w:tcW w:w="758" w:type="dxa"/>
+                </w:tcPr>
+                <w:p>
+                  <w:r>
+                    <w:t>Erfüllt</w:t>
+                  </w:r>
+                </w:p>
+              </w:tc>
+            </w:tr>
+            <w:tr>
+              <w:trPr>
+                <w:trHeight w:val="794"/>
+              </w:trPr>
+              <w:tc>
+                <w:tcPr>
+                  <w:tcW w:w="801" w:type="dxa"/>
+                  <w:vAlign w:val="center"/>
+                </w:tcPr>
+                <w:p>
+                  <w:pPr>
+                    <w:jc w:val="center"/>
+                  </w:pPr>
+                  <w:r>
+                    <w:t>1</w:t>
+                  </w:r>
+                </w:p>
+              </w:tc>
+              <w:tc>
+                <w:tcPr>
+                  <w:tcW w:w="4054" w:type="dxa"/>
+                  <w:vAlign w:val="center"/>
+                </w:tcPr>
+                <w:p>
+                  <w:pPr>
+                    <w:tabs>
+                      <w:tab w:val="left" w:pos="1830"/>
+                    </w:tabs>
+                  </w:pPr>
+                  <w:r>
+                    <w:t>Ein beliebiges Werkstück wird in der LB_START abgelegt.</w:t>
+                  </w:r>
+                </w:p>
+              </w:tc>
+              <w:tc>
+                <w:tcPr>
+                  <w:tcW w:w="4677" w:type="dxa"/>
+                  <w:vAlign w:val="center"/>
+                </w:tcPr>
+                <w:p>
+                  <w:r>
+                    <w:t>Das Modul fährt an und befördert das Werkstück.</w:t>
+                  </w:r>
+                </w:p>
+              </w:tc>
+              <w:tc>
+                <w:tcPr>
+                  <w:tcW w:w="758" w:type="dxa"/>
+                  <w:vAlign w:val="center"/>
+                </w:tcPr>
+                <w:p/>
+              </w:tc>
+            </w:tr>
+            <w:tr>
+              <w:trPr>
+                <w:trHeight w:val="794"/>
+              </w:trPr>
+              <w:tc>
+                <w:tcPr>
+                  <w:tcW w:w="801" w:type="dxa"/>
+                  <w:vAlign w:val="center"/>
+                </w:tcPr>
+                <w:p>
+                  <w:pPr>
+                    <w:jc w:val="center"/>
+                  </w:pPr>
+                  <w:r>
+                    <w:t>2</w:t>
+                  </w:r>
+                </w:p>
+              </w:tc>
+              <w:tc>
+                <w:tcPr>
+                  <w:tcW w:w="4054" w:type="dxa"/>
+                  <w:vAlign w:val="center"/>
+                </w:tcPr>
+                <w:p>
+                  <w:pPr>
+                    <w:tabs>
+                      <w:tab w:val="left" w:pos="1830"/>
+                    </w:tabs>
+                  </w:pPr>
+                  <w:r>
+                    <w:t>Das Werkstück kommt an der LB_SWITCH an.</w:t>
+                  </w:r>
+                </w:p>
+              </w:tc>
+              <w:tc>
+                <w:tcPr>
+                  <w:tcW w:w="4677" w:type="dxa"/>
+                  <w:vAlign w:val="center"/>
+                </w:tcPr>
+                <w:p>
+                  <w:r>
+                    <w:t>Die Weiche wird nicht geöffnet.</w:t>
+                  </w:r>
+                </w:p>
+              </w:tc>
+              <w:tc>
+                <w:tcPr>
+                  <w:tcW w:w="758" w:type="dxa"/>
+                  <w:vAlign w:val="center"/>
+                </w:tcPr>
+                <w:p/>
+              </w:tc>
+            </w:tr>
+            <w:tr>
+              <w:trPr>
+                <w:trHeight w:val="794"/>
+              </w:trPr>
+              <w:tc>
+                <w:tcPr>
+                  <w:tcW w:w="801" w:type="dxa"/>
+                  <w:vAlign w:val="center"/>
+                </w:tcPr>
+                <w:p>
+                  <w:pPr>
+                    <w:jc w:val="center"/>
+                  </w:pPr>
+                  <w:r>
+                    <w:t>3</w:t>
+                  </w:r>
+                </w:p>
+              </w:tc>
+              <w:tc>
+                <w:tcPr>
+                  <w:tcW w:w="4054" w:type="dxa"/>
+                  <w:vAlign w:val="center"/>
+                </w:tcPr>
+                <w:p>
+                  <w:pPr>
+                    <w:tabs>
+                      <w:tab w:val="left" w:pos="1830"/>
+                    </w:tabs>
+                  </w:pPr>
+                  <w:r>
+                    <w:t>Das Werkstück rutscht die Rampe herunter.</w:t>
+                  </w:r>
+                </w:p>
+              </w:tc>
+              <w:tc>
+                <w:tcPr>
+                  <w:tcW w:w="4677" w:type="dxa"/>
+                  <w:vAlign w:val="center"/>
+                </w:tcPr>
+                <w:p>
+                  <w:r>
+                    <w:t>Das Modul bleibt stehen.</w:t>
+                  </w:r>
+                  <w:r>
+                    <w:br/>
+                  </w:r>
+                  <w:r>
+                    <w:t xml:space="preserve">Die Konsole </w:t>
+                  </w:r>
+                  <w:r>
+                    <w:t>druckt</w:t>
+                  </w:r>
+                  <w:r>
+                    <w:t xml:space="preserve"> die Nachricht</w:t>
+                  </w:r>
+                  <w:r>
+                    <w:t xml:space="preserve"> ITEM_REMOVED aus.</w:t>
+                  </w:r>
+                </w:p>
+              </w:tc>
+              <w:tc>
+                <w:tcPr>
+                  <w:tcW w:w="758" w:type="dxa"/>
+                  <w:vAlign w:val="center"/>
+                </w:tcPr>
+                <w:p/>
+              </w:tc>
+            </w:tr>
+          </w:tbl>
+          <w:p/>
+          <w:p>
+            <w:r>
+              <w:t xml:space="preserve">Abgenommen von: </w:t>
+            </w:r>
+            <w:r>
+              <w:tab/>
+            </w:r>
+            <w:r>
+              <w:tab/>
+            </w:r>
+            <w:r>
+              <w:tab/>
+            </w:r>
+            <w:r>
+              <w:tab/>
+            </w:r>
+            <w:r>
+              <w:tab/>
+            </w:r>
+            <w:r>
+              <w:tab/>
+            </w:r>
+            <w:r>
+              <w:tab/>
+            </w:r>
+            <w:r>
+              <w:tab/>
+            </w:r>
+            <w:r>
+              <w:tab/>
+              <w:t>Datum:</w:t>
+            </w:r>
+          </w:p>
+          <w:p/>
+        </w:tc>
+      </w:tr>
+    </w:tbl>
+    <w:p/>
     <w:p>
       <w:r>
         <w:br w:type="page"/>
@@ -420,7 +1524,11 @@
           <w:tcPr>
             <w:tcW w:w="10632" w:type="dxa"/>
           </w:tcPr>
-          <w:p/>
+          <w:p>
+            <w:r>
+              <w:br w:type="page"/>
+            </w:r>
+          </w:p>
           <w:p/>
           <w:tbl>
             <w:tblPr>
@@ -451,7 +1559,13 @@
                     <w:rPr>
                       <w:b/>
                     </w:rPr>
-                    <w:t>T-014</w:t>
+                    <w:t>T-01</w:t>
+                  </w:r>
+                  <w:r>
+                    <w:rPr>
+                      <w:b/>
+                    </w:rPr>
+                    <w:t>6</w:t>
                   </w:r>
                 </w:p>
               </w:tc>
@@ -462,7 +1576,7 @@
                 </w:tcPr>
                 <w:p>
                   <w:r>
-                    <w:t xml:space="preserve">Werkstück wird unerwartet dem Modul entnommen. </w:t>
+                    <w:t xml:space="preserve">Eine volle Rutsche wird erkannt. </w:t>
                   </w:r>
                 </w:p>
               </w:tc>
@@ -491,7 +1605,7 @@
                 </w:tcPr>
                 <w:p>
                   <w:r>
-                    <w:t>REQ-019</w:t>
+                    <w:t>-</w:t>
                   </w:r>
                 </w:p>
               </w:tc>
@@ -518,7 +1632,7 @@
                 </w:tcPr>
                 <w:p>
                   <w:r>
-                    <w:t>Es wird ein Werkstück zwischen der LB_START und LB_HEIGHTSENSOR entnommen. Das Modul erkennt, dass ein Werkstück verloren gegangen ist.</w:t>
+                    <w:t xml:space="preserve">Alle aufgenommenen Werkstücke werden aussortiert, dabei wird die Rutsche voll. </w:t>
                   </w:r>
                 </w:p>
               </w:tc>
@@ -545,21 +1659,10 @@
                 </w:tcPr>
                 <w:p>
                   <w:r>
-                    <w:t xml:space="preserve">Das Modul ist </w:t>
-                  </w:r>
-                  <w:r>
-                    <w:t>kalibrier</w:t>
-                  </w:r>
-                  <w:r>
-                    <w:t>t</w:t>
-                  </w:r>
-                  <w:r>
-                    <w:t xml:space="preserve">. </w:t>
+                    <w:t xml:space="preserve">Das Modul ist kalibriert. </w:t>
                   </w:r>
                   <w:r>
                     <w:br/>
-                  </w:r>
-                  <w:r>
                     <w:t>Der START Knopf wurde gedrückt.</w:t>
                   </w:r>
                   <w:r>
@@ -677,7 +1780,7 @@
                     </w:tabs>
                   </w:pPr>
                   <w:r>
-                    <w:t>Ein beliebiges Werkstück wird in der LB_START abgelegt.</w:t>
+                    <w:t>Beliebige Werkstücke werden an der LB_START in einem Abstand von mindestens einem Werkstück aufgelegt</w:t>
                   </w:r>
                 </w:p>
               </w:tc>
@@ -688,7 +1791,7 @@
                 </w:tcPr>
                 <w:p>
                   <w:r>
-                    <w:t>Das Modul fährt an und befördert das Werkstück.</w:t>
+                    <w:t>Werkstücke werden befördert.</w:t>
                   </w:r>
                 </w:p>
               </w:tc>
@@ -730,7 +1833,7 @@
                     </w:tabs>
                   </w:pPr>
                   <w:r>
-                    <w:t>Das Werkstück verlässt die LB_START.</w:t>
+                    <w:t>Werkstücke kommen an der Weiche an.</w:t>
                   </w:r>
                 </w:p>
               </w:tc>
@@ -741,7 +1844,7 @@
                 </w:tcPr>
                 <w:p>
                   <w:r>
-                    <w:t>Das Modul bewegt das Werkstück weiter fort.</w:t>
+                    <w:t>Weiche bleibt geschlossen.</w:t>
                   </w:r>
                 </w:p>
               </w:tc>
@@ -783,7 +1886,7 @@
                     </w:tabs>
                   </w:pPr>
                   <w:r>
-                    <w:t>Das Werkstück wird zwischen LB_START und LB_HEIGHTSENSOR entnommen.</w:t>
+                    <w:t>Werkstücke rutschen die Rampe herunter.</w:t>
                   </w:r>
                 </w:p>
               </w:tc>
@@ -794,7 +1897,60 @@
                 </w:tcPr>
                 <w:p>
                   <w:r>
-                    <w:t xml:space="preserve">Das Modul bleibt stehen und die Konsole gibt den erkannten Fehler ITEM_DISAPPEARED, mit der Position, aus. </w:t>
+                    <w:t>-</w:t>
+                  </w:r>
+                </w:p>
+              </w:tc>
+              <w:tc>
+                <w:tcPr>
+                  <w:tcW w:w="758" w:type="dxa"/>
+                  <w:vAlign w:val="center"/>
+                </w:tcPr>
+                <w:p/>
+              </w:tc>
+            </w:tr>
+            <w:tr>
+              <w:trPr>
+                <w:trHeight w:val="794"/>
+              </w:trPr>
+              <w:tc>
+                <w:tcPr>
+                  <w:tcW w:w="801" w:type="dxa"/>
+                  <w:vAlign w:val="center"/>
+                </w:tcPr>
+                <w:p>
+                  <w:pPr>
+                    <w:jc w:val="center"/>
+                  </w:pPr>
+                  <w:r>
+                    <w:t>4</w:t>
+                  </w:r>
+                </w:p>
+              </w:tc>
+              <w:tc>
+                <w:tcPr>
+                  <w:tcW w:w="4054" w:type="dxa"/>
+                  <w:vAlign w:val="center"/>
+                </w:tcPr>
+                <w:p>
+                  <w:pPr>
+                    <w:tabs>
+                      <w:tab w:val="left" w:pos="1830"/>
+                    </w:tabs>
+                  </w:pPr>
+                  <w:r>
+                    <w:t>Ein Werkstück blockiert an der LB_RAMP.</w:t>
+                  </w:r>
+                </w:p>
+              </w:tc>
+              <w:tc>
+                <w:tcPr>
+                  <w:tcW w:w="4677" w:type="dxa"/>
+                  <w:vAlign w:val="center"/>
+                </w:tcPr>
+                <w:p>
+                  <w:r>
+                    <w:t>Die Konsole gibt die Fehlermeldung RAMP_FULL aus.</w:t>
                   </w:r>
                 </w:p>
               </w:tc>
@@ -897,7 +2053,13 @@
                     <w:rPr>
                       <w:b/>
                     </w:rPr>
-                    <w:t>T-015</w:t>
+                    <w:t>T-01</w:t>
+                  </w:r>
+                  <w:r>
+                    <w:rPr>
+                      <w:b/>
+                    </w:rPr>
+                    <w:t>7</w:t>
                   </w:r>
                 </w:p>
               </w:tc>
@@ -908,7 +2070,7 @@
                 </w:tcPr>
                 <w:p>
                   <w:r>
-                    <w:t xml:space="preserve">Werkstück wird aussortiert. </w:t>
+                    <w:t xml:space="preserve">Werkstück wird an der Weiche durchgelassen. </w:t>
                   </w:r>
                 </w:p>
               </w:tc>
@@ -964,7 +2126,7 @@
                 </w:tcPr>
                 <w:p>
                   <w:r>
-                    <w:t xml:space="preserve">Es wird ein Werkstück ordnungsgemäß aufgelegt, bis zum Switch befördert und aussortiert. </w:t>
+                    <w:t xml:space="preserve">Es wird ein Werkstück ordnungsgemäß aufgelegt wird bis zum Switch befördert, durchgelassen und bis zum Ende des Moduls befördert. </w:t>
                   </w:r>
                 </w:p>
               </w:tc>
@@ -995,15 +2157,15 @@
                   </w:r>
                   <w:r>
                     <w:br/>
-                  </w:r>
-                  <w:r>
                     <w:t>Der START Knopf wurde gedrückt.</w:t>
                   </w:r>
                   <w:r>
                     <w:br/>
-                  </w:r>
-                  <w:r>
                     <w:t>Das Modul befindet sich im Stillstand.</w:t>
+                  </w:r>
+                  <w:r>
+                    <w:br/>
+                    <w:t>Modul öffnet die Weiche für jedes Werkstück! (Drücke RESET zum Wechseln der Modi)</w:t>
                   </w:r>
                 </w:p>
               </w:tc>
@@ -1012,8 +2174,13 @@
           <w:p/>
           <w:p>
             <w:r>
-              <w:t>Autor: Sentler</w:t>
-            </w:r>
+              <w:t xml:space="preserve">Autor: </w:t>
+            </w:r>
+            <w:proofErr w:type="spellStart"/>
+            <w:r>
+              <w:t>Sentler</w:t>
+            </w:r>
+            <w:proofErr w:type="spellEnd"/>
           </w:p>
           <w:p/>
         </w:tc>
@@ -1177,8 +2344,10 @@
                   <w:vAlign w:val="center"/>
                 </w:tcPr>
                 <w:p>
-                  <w:r>
-                    <w:t>Das Modul sendet die gesammelten Werkstückinformationen an den Master. Die Weiche wird nicht geöffnet.</w:t>
+                  <w:bookmarkStart w:id="0" w:name="_GoBack"/>
+                  <w:bookmarkEnd w:id="0"/>
+                  <w:r>
+                    <w:t>Die Weiche wird geöffnet.</w:t>
                   </w:r>
                 </w:p>
               </w:tc>
@@ -1220,7 +2389,7 @@
                     </w:tabs>
                   </w:pPr>
                   <w:r>
-                    <w:t>Das Werkstück rutscht die Rampe herunter.</w:t>
+                    <w:t>Das Werkstück passiert die Weiche.</w:t>
                   </w:r>
                 </w:p>
               </w:tc>
@@ -1231,22 +2400,117 @@
                 </w:tcPr>
                 <w:p>
                   <w:r>
-                    <w:t>Das Modul bleibt stehen.</w:t>
+                    <w:t xml:space="preserve">Die Weiche wird wieder geschlossen. </w:t>
+                  </w:r>
+                </w:p>
+              </w:tc>
+              <w:tc>
+                <w:tcPr>
+                  <w:tcW w:w="758" w:type="dxa"/>
+                  <w:vAlign w:val="center"/>
+                </w:tcPr>
+                <w:p/>
+              </w:tc>
+            </w:tr>
+            <w:tr>
+              <w:trPr>
+                <w:trHeight w:val="794"/>
+              </w:trPr>
+              <w:tc>
+                <w:tcPr>
+                  <w:tcW w:w="801" w:type="dxa"/>
+                  <w:vAlign w:val="center"/>
+                </w:tcPr>
+                <w:p>
+                  <w:pPr>
+                    <w:jc w:val="center"/>
+                  </w:pPr>
+                  <w:r>
+                    <w:t>4</w:t>
+                  </w:r>
+                </w:p>
+              </w:tc>
+              <w:tc>
+                <w:tcPr>
+                  <w:tcW w:w="4054" w:type="dxa"/>
+                  <w:vAlign w:val="center"/>
+                </w:tcPr>
+                <w:p>
+                  <w:pPr>
+                    <w:tabs>
+                      <w:tab w:val="left" w:pos="1830"/>
+                    </w:tabs>
+                  </w:pPr>
+                  <w:r>
+                    <w:t>Das Werkstück erreicht die LB_END.</w:t>
+                  </w:r>
+                </w:p>
+              </w:tc>
+              <w:tc>
+                <w:tcPr>
+                  <w:tcW w:w="4677" w:type="dxa"/>
+                  <w:vAlign w:val="center"/>
+                </w:tcPr>
+                <w:p>
+                  <w:r>
+                    <w:t>Das Modul hält an.</w:t>
                   </w:r>
                   <w:r>
                     <w:br/>
-                  </w:r>
-                  <w:r>
-                    <w:t xml:space="preserve">Die Konsole </w:t>
-                  </w:r>
-                  <w:r>
-                    <w:t>druckt</w:t>
-                  </w:r>
-                  <w:r>
-                    <w:t xml:space="preserve"> die Nachricht</w:t>
-                  </w:r>
-                  <w:r>
-                    <w:t xml:space="preserve"> ITEM_REMOVED aus.</w:t>
+                    <w:t>Die Konsole gibt die Nachricht REACHED_END aus.</w:t>
+                  </w:r>
+                </w:p>
+              </w:tc>
+              <w:tc>
+                <w:tcPr>
+                  <w:tcW w:w="758" w:type="dxa"/>
+                  <w:vAlign w:val="center"/>
+                </w:tcPr>
+                <w:p/>
+              </w:tc>
+            </w:tr>
+            <w:tr>
+              <w:trPr>
+                <w:trHeight w:val="794"/>
+              </w:trPr>
+              <w:tc>
+                <w:tcPr>
+                  <w:tcW w:w="801" w:type="dxa"/>
+                  <w:vAlign w:val="center"/>
+                </w:tcPr>
+                <w:p>
+                  <w:pPr>
+                    <w:jc w:val="center"/>
+                  </w:pPr>
+                  <w:r>
+                    <w:t>5</w:t>
+                  </w:r>
+                </w:p>
+              </w:tc>
+              <w:tc>
+                <w:tcPr>
+                  <w:tcW w:w="4054" w:type="dxa"/>
+                  <w:vAlign w:val="center"/>
+                </w:tcPr>
+                <w:p>
+                  <w:pPr>
+                    <w:tabs>
+                      <w:tab w:val="left" w:pos="1830"/>
+                    </w:tabs>
+                  </w:pPr>
+                  <w:r>
+                    <w:t>Das Werkstück wird dem Fließband entnommen.</w:t>
+                  </w:r>
+                </w:p>
+              </w:tc>
+              <w:tc>
+                <w:tcPr>
+                  <w:tcW w:w="4677" w:type="dxa"/>
+                  <w:vAlign w:val="center"/>
+                </w:tcPr>
+                <w:p>
+                  <w:r>
+                    <w:t>Die Konsole gibt die Nachricht END_FREE aus.</w:t>
                   </w:r>
                 </w:p>
               </w:tc>
@@ -1298,1076 +2562,6 @@
       </w:tr>
     </w:tbl>
     <w:p/>
-    <w:p>
-      <w:r>
-        <w:br w:type="page"/>
-      </w:r>
-    </w:p>
-    <w:tbl>
-      <w:tblPr>
-        <w:tblStyle w:val="Tabellenraster"/>
-        <w:tblW w:w="10632" w:type="dxa"/>
-        <w:tblInd w:w="-572" w:type="dxa"/>
-        <w:tblLook w:val="04A0" w:firstRow="1" w:lastRow="0" w:firstColumn="1" w:lastColumn="0" w:noHBand="0" w:noVBand="1"/>
-      </w:tblPr>
-      <w:tblGrid>
-        <w:gridCol w:w="10632"/>
-      </w:tblGrid>
-      <w:tr>
-        <w:tc>
-          <w:tcPr>
-            <w:tcW w:w="10632" w:type="dxa"/>
-          </w:tcPr>
-          <w:p/>
-          <w:p/>
-          <w:tbl>
-            <w:tblPr>
-              <w:tblStyle w:val="Tabellenraster"/>
-              <w:tblW w:w="0" w:type="auto"/>
-              <w:tblLook w:val="04A0" w:firstRow="1" w:lastRow="0" w:firstColumn="1" w:lastColumn="0" w:noHBand="0" w:noVBand="1"/>
-            </w:tblPr>
-            <w:tblGrid>
-              <w:gridCol w:w="1860"/>
-              <w:gridCol w:w="8381"/>
-            </w:tblGrid>
-            <w:tr>
-              <w:trPr>
-                <w:trHeight w:val="567"/>
-              </w:trPr>
-              <w:tc>
-                <w:tcPr>
-                  <w:tcW w:w="1860" w:type="dxa"/>
-                  <w:vAlign w:val="center"/>
-                </w:tcPr>
-                <w:p>
-                  <w:pPr>
-                    <w:rPr>
-                      <w:b/>
-                    </w:rPr>
-                  </w:pPr>
-                  <w:r>
-                    <w:rPr>
-                      <w:b/>
-                    </w:rPr>
-                    <w:t>T-016</w:t>
-                  </w:r>
-                </w:p>
-              </w:tc>
-              <w:tc>
-                <w:tcPr>
-                  <w:tcW w:w="8381" w:type="dxa"/>
-                  <w:vAlign w:val="center"/>
-                </w:tcPr>
-                <w:p>
-                  <w:r>
-                    <w:t xml:space="preserve">Werkstück wird an der Weiche durchgelassen. </w:t>
-                  </w:r>
-                </w:p>
-              </w:tc>
-            </w:tr>
-            <w:tr>
-              <w:trPr>
-                <w:trHeight w:val="567"/>
-              </w:trPr>
-              <w:tc>
-                <w:tcPr>
-                  <w:tcW w:w="1860" w:type="dxa"/>
-                  <w:vAlign w:val="center"/>
-                </w:tcPr>
-                <w:p>
-                  <w:proofErr w:type="spellStart"/>
-                  <w:r>
-                    <w:t>Requirements</w:t>
-                  </w:r>
-                  <w:proofErr w:type="spellEnd"/>
-                </w:p>
-              </w:tc>
-              <w:tc>
-                <w:tcPr>
-                  <w:tcW w:w="8381" w:type="dxa"/>
-                  <w:vAlign w:val="center"/>
-                </w:tcPr>
-                <w:p>
-                  <w:r>
-                    <w:t>-</w:t>
-                  </w:r>
-                </w:p>
-              </w:tc>
-            </w:tr>
-            <w:tr>
-              <w:trPr>
-                <w:trHeight w:val="567"/>
-              </w:trPr>
-              <w:tc>
-                <w:tcPr>
-                  <w:tcW w:w="1860" w:type="dxa"/>
-                  <w:vAlign w:val="center"/>
-                </w:tcPr>
-                <w:p>
-                  <w:r>
-                    <w:t>Kurzbeschreibung</w:t>
-                  </w:r>
-                </w:p>
-              </w:tc>
-              <w:tc>
-                <w:tcPr>
-                  <w:tcW w:w="8381" w:type="dxa"/>
-                  <w:vAlign w:val="center"/>
-                </w:tcPr>
-                <w:p>
-                  <w:r>
-                    <w:t>Es wird ein Werkstück ordnungsgemäß aufgelegt wird bis zum Switch befördert</w:t>
-                  </w:r>
-                  <w:r>
-                    <w:t>, durchgelassen und bis zum Ende des Moduls befördert.</w:t>
-                  </w:r>
-                  <w:r>
-                    <w:t xml:space="preserve"> </w:t>
-                  </w:r>
-                </w:p>
-              </w:tc>
-            </w:tr>
-            <w:tr>
-              <w:trPr>
-                <w:trHeight w:val="567"/>
-              </w:trPr>
-              <w:tc>
-                <w:tcPr>
-                  <w:tcW w:w="1860" w:type="dxa"/>
-                  <w:vAlign w:val="center"/>
-                </w:tcPr>
-                <w:p>
-                  <w:r>
-                    <w:t>Vorbedingungen</w:t>
-                  </w:r>
-                </w:p>
-              </w:tc>
-              <w:tc>
-                <w:tcPr>
-                  <w:tcW w:w="8381" w:type="dxa"/>
-                  <w:vAlign w:val="center"/>
-                </w:tcPr>
-                <w:p>
-                  <w:r>
-                    <w:t xml:space="preserve">Das Modul ist kalibriert. </w:t>
-                  </w:r>
-                  <w:r>
-                    <w:br/>
-                  </w:r>
-                  <w:r>
-                    <w:t>Der START Knopf wurde gedrückt.</w:t>
-                  </w:r>
-                  <w:r>
-                    <w:br/>
-                  </w:r>
-                  <w:r>
-                    <w:t>Das Modul befindet sich im Stillstand.</w:t>
-                  </w:r>
-                  <w:r>
-                    <w:br/>
-                  </w:r>
-                  <w:r>
-                    <w:t>Modul öffnet die Weiche für jedes Werkstück</w:t>
-                  </w:r>
-                  <w:r>
-                    <w:t xml:space="preserve">! (Drücke RESET zum </w:t>
-                  </w:r>
-                  <w:r>
-                    <w:t>Wechseln</w:t>
-                  </w:r>
-                  <w:r>
-                    <w:t xml:space="preserve"> der Modi)</w:t>
-                  </w:r>
-                </w:p>
-              </w:tc>
-            </w:tr>
-          </w:tbl>
-          <w:p/>
-          <w:p>
-            <w:r>
-              <w:t>Autor: Sentler</w:t>
-            </w:r>
-          </w:p>
-          <w:p/>
-        </w:tc>
-      </w:tr>
-      <w:tr>
-        <w:tc>
-          <w:tcPr>
-            <w:tcW w:w="10632" w:type="dxa"/>
-          </w:tcPr>
-          <w:p/>
-          <w:p>
-            <w:r>
-              <w:t>Testablauf:</w:t>
-            </w:r>
-          </w:p>
-          <w:p/>
-          <w:tbl>
-            <w:tblPr>
-              <w:tblStyle w:val="Tabellenraster"/>
-              <w:tblW w:w="0" w:type="auto"/>
-              <w:tblLook w:val="04A0" w:firstRow="1" w:lastRow="0" w:firstColumn="1" w:lastColumn="0" w:noHBand="0" w:noVBand="1"/>
-            </w:tblPr>
-            <w:tblGrid>
-              <w:gridCol w:w="801"/>
-              <w:gridCol w:w="4054"/>
-              <w:gridCol w:w="4677"/>
-              <w:gridCol w:w="758"/>
-            </w:tblGrid>
-            <w:tr>
-              <w:tc>
-                <w:tcPr>
-                  <w:tcW w:w="801" w:type="dxa"/>
-                </w:tcPr>
-                <w:p>
-                  <w:r>
-                    <w:t>Schritt</w:t>
-                  </w:r>
-                </w:p>
-              </w:tc>
-              <w:tc>
-                <w:tcPr>
-                  <w:tcW w:w="4054" w:type="dxa"/>
-                </w:tcPr>
-                <w:p>
-                  <w:r>
-                    <w:t>Aktion</w:t>
-                  </w:r>
-                </w:p>
-              </w:tc>
-              <w:tc>
-                <w:tcPr>
-                  <w:tcW w:w="4677" w:type="dxa"/>
-                </w:tcPr>
-                <w:p>
-                  <w:r>
-                    <w:t>Erwartung</w:t>
-                  </w:r>
-                </w:p>
-              </w:tc>
-              <w:tc>
-                <w:tcPr>
-                  <w:tcW w:w="758" w:type="dxa"/>
-                </w:tcPr>
-                <w:p>
-                  <w:r>
-                    <w:t>Erfüllt</w:t>
-                  </w:r>
-                </w:p>
-              </w:tc>
-            </w:tr>
-            <w:tr>
-              <w:trPr>
-                <w:trHeight w:val="794"/>
-              </w:trPr>
-              <w:tc>
-                <w:tcPr>
-                  <w:tcW w:w="801" w:type="dxa"/>
-                  <w:vAlign w:val="center"/>
-                </w:tcPr>
-                <w:p>
-                  <w:pPr>
-                    <w:jc w:val="center"/>
-                  </w:pPr>
-                  <w:r>
-                    <w:t>1</w:t>
-                  </w:r>
-                </w:p>
-              </w:tc>
-              <w:tc>
-                <w:tcPr>
-                  <w:tcW w:w="4054" w:type="dxa"/>
-                  <w:vAlign w:val="center"/>
-                </w:tcPr>
-                <w:p>
-                  <w:pPr>
-                    <w:tabs>
-                      <w:tab w:val="left" w:pos="1830"/>
-                    </w:tabs>
-                  </w:pPr>
-                  <w:r>
-                    <w:t>Ein beliebiges Werkstück wird in der LB_START abgelegt.</w:t>
-                  </w:r>
-                </w:p>
-              </w:tc>
-              <w:tc>
-                <w:tcPr>
-                  <w:tcW w:w="4677" w:type="dxa"/>
-                  <w:vAlign w:val="center"/>
-                </w:tcPr>
-                <w:p>
-                  <w:r>
-                    <w:t>Das Modul fährt an und befördert das Werkstück.</w:t>
-                  </w:r>
-                </w:p>
-              </w:tc>
-              <w:tc>
-                <w:tcPr>
-                  <w:tcW w:w="758" w:type="dxa"/>
-                  <w:vAlign w:val="center"/>
-                </w:tcPr>
-                <w:p/>
-              </w:tc>
-            </w:tr>
-            <w:tr>
-              <w:trPr>
-                <w:trHeight w:val="794"/>
-              </w:trPr>
-              <w:tc>
-                <w:tcPr>
-                  <w:tcW w:w="801" w:type="dxa"/>
-                  <w:vAlign w:val="center"/>
-                </w:tcPr>
-                <w:p>
-                  <w:pPr>
-                    <w:jc w:val="center"/>
-                  </w:pPr>
-                  <w:r>
-                    <w:t>2</w:t>
-                  </w:r>
-                </w:p>
-              </w:tc>
-              <w:tc>
-                <w:tcPr>
-                  <w:tcW w:w="4054" w:type="dxa"/>
-                  <w:vAlign w:val="center"/>
-                </w:tcPr>
-                <w:p>
-                  <w:pPr>
-                    <w:tabs>
-                      <w:tab w:val="left" w:pos="1830"/>
-                    </w:tabs>
-                  </w:pPr>
-                  <w:r>
-                    <w:t>Das Werkstück kommt an der LB_SWITCH an.</w:t>
-                  </w:r>
-                </w:p>
-              </w:tc>
-              <w:tc>
-                <w:tcPr>
-                  <w:tcW w:w="4677" w:type="dxa"/>
-                  <w:vAlign w:val="center"/>
-                </w:tcPr>
-                <w:p>
-                  <w:r>
-                    <w:t>Das Modul sendet die gesammelten Werkstückinformationen an den Master. Die Weiche wird geöffnet.</w:t>
-                  </w:r>
-                </w:p>
-              </w:tc>
-              <w:tc>
-                <w:tcPr>
-                  <w:tcW w:w="758" w:type="dxa"/>
-                  <w:vAlign w:val="center"/>
-                </w:tcPr>
-                <w:p/>
-              </w:tc>
-            </w:tr>
-            <w:tr>
-              <w:trPr>
-                <w:trHeight w:val="794"/>
-              </w:trPr>
-              <w:tc>
-                <w:tcPr>
-                  <w:tcW w:w="801" w:type="dxa"/>
-                  <w:vAlign w:val="center"/>
-                </w:tcPr>
-                <w:p>
-                  <w:pPr>
-                    <w:jc w:val="center"/>
-                  </w:pPr>
-                  <w:r>
-                    <w:t>3</w:t>
-                  </w:r>
-                </w:p>
-              </w:tc>
-              <w:tc>
-                <w:tcPr>
-                  <w:tcW w:w="4054" w:type="dxa"/>
-                  <w:vAlign w:val="center"/>
-                </w:tcPr>
-                <w:p>
-                  <w:pPr>
-                    <w:tabs>
-                      <w:tab w:val="left" w:pos="1830"/>
-                    </w:tabs>
-                  </w:pPr>
-                  <w:r>
-                    <w:t xml:space="preserve">Das Werkstück </w:t>
-                  </w:r>
-                  <w:r>
-                    <w:t>passiert die Weiche.</w:t>
-                  </w:r>
-                </w:p>
-              </w:tc>
-              <w:tc>
-                <w:tcPr>
-                  <w:tcW w:w="4677" w:type="dxa"/>
-                  <w:vAlign w:val="center"/>
-                </w:tcPr>
-                <w:p>
-                  <w:r>
-                    <w:t xml:space="preserve">Die </w:t>
-                  </w:r>
-                  <w:r>
-                    <w:t>Weiche wird wieder geschlossen.</w:t>
-                  </w:r>
-                  <w:r>
-                    <w:t xml:space="preserve"> </w:t>
-                  </w:r>
-                </w:p>
-              </w:tc>
-              <w:tc>
-                <w:tcPr>
-                  <w:tcW w:w="758" w:type="dxa"/>
-                  <w:vAlign w:val="center"/>
-                </w:tcPr>
-                <w:p/>
-              </w:tc>
-            </w:tr>
-            <w:tr>
-              <w:trPr>
-                <w:trHeight w:val="794"/>
-              </w:trPr>
-              <w:tc>
-                <w:tcPr>
-                  <w:tcW w:w="801" w:type="dxa"/>
-                  <w:vAlign w:val="center"/>
-                </w:tcPr>
-                <w:p>
-                  <w:pPr>
-                    <w:jc w:val="center"/>
-                  </w:pPr>
-                  <w:r>
-                    <w:t>4</w:t>
-                  </w:r>
-                </w:p>
-              </w:tc>
-              <w:tc>
-                <w:tcPr>
-                  <w:tcW w:w="4054" w:type="dxa"/>
-                  <w:vAlign w:val="center"/>
-                </w:tcPr>
-                <w:p>
-                  <w:pPr>
-                    <w:tabs>
-                      <w:tab w:val="left" w:pos="1830"/>
-                    </w:tabs>
-                  </w:pPr>
-                  <w:r>
-                    <w:t>Das Werkstück erreicht die LB_END.</w:t>
-                  </w:r>
-                </w:p>
-              </w:tc>
-              <w:tc>
-                <w:tcPr>
-                  <w:tcW w:w="4677" w:type="dxa"/>
-                  <w:vAlign w:val="center"/>
-                </w:tcPr>
-                <w:p>
-                  <w:r>
-                    <w:t>Das Modul hält an.</w:t>
-                  </w:r>
-                  <w:r>
-                    <w:br/>
-                    <w:t>Die Konsole gibt die Nachricht REACHED_END aus.</w:t>
-                  </w:r>
-                </w:p>
-              </w:tc>
-              <w:tc>
-                <w:tcPr>
-                  <w:tcW w:w="758" w:type="dxa"/>
-                  <w:vAlign w:val="center"/>
-                </w:tcPr>
-                <w:p/>
-              </w:tc>
-            </w:tr>
-            <w:tr>
-              <w:trPr>
-                <w:trHeight w:val="794"/>
-              </w:trPr>
-              <w:tc>
-                <w:tcPr>
-                  <w:tcW w:w="801" w:type="dxa"/>
-                  <w:vAlign w:val="center"/>
-                </w:tcPr>
-                <w:p>
-                  <w:pPr>
-                    <w:jc w:val="center"/>
-                  </w:pPr>
-                  <w:r>
-                    <w:t>5</w:t>
-                  </w:r>
-                </w:p>
-              </w:tc>
-              <w:tc>
-                <w:tcPr>
-                  <w:tcW w:w="4054" w:type="dxa"/>
-                  <w:vAlign w:val="center"/>
-                </w:tcPr>
-                <w:p>
-                  <w:pPr>
-                    <w:tabs>
-                      <w:tab w:val="left" w:pos="1830"/>
-                    </w:tabs>
-                  </w:pPr>
-                  <w:r>
-                    <w:t>Das Werkstück wird dem Fließband entnommen.</w:t>
-                  </w:r>
-                </w:p>
-              </w:tc>
-              <w:tc>
-                <w:tcPr>
-                  <w:tcW w:w="4677" w:type="dxa"/>
-                  <w:vAlign w:val="center"/>
-                </w:tcPr>
-                <w:p>
-                  <w:r>
-                    <w:t>Die Konsole gibt die Nachricht END_FREE aus.</w:t>
-                  </w:r>
-                </w:p>
-              </w:tc>
-              <w:tc>
-                <w:tcPr>
-                  <w:tcW w:w="758" w:type="dxa"/>
-                  <w:vAlign w:val="center"/>
-                </w:tcPr>
-                <w:p/>
-              </w:tc>
-            </w:tr>
-          </w:tbl>
-          <w:p/>
-          <w:p>
-            <w:r>
-              <w:t xml:space="preserve">Abgenommen von: </w:t>
-            </w:r>
-            <w:r>
-              <w:tab/>
-            </w:r>
-            <w:r>
-              <w:tab/>
-            </w:r>
-            <w:r>
-              <w:tab/>
-            </w:r>
-            <w:r>
-              <w:tab/>
-            </w:r>
-            <w:r>
-              <w:tab/>
-            </w:r>
-            <w:r>
-              <w:tab/>
-            </w:r>
-            <w:r>
-              <w:tab/>
-            </w:r>
-            <w:r>
-              <w:tab/>
-            </w:r>
-            <w:r>
-              <w:tab/>
-              <w:t>Datum:</w:t>
-            </w:r>
-          </w:p>
-          <w:p/>
-        </w:tc>
-      </w:tr>
-    </w:tbl>
-    <w:p/>
-    <w:p>
-      <w:r>
-        <w:br w:type="page"/>
-      </w:r>
-    </w:p>
-    <w:tbl>
-      <w:tblPr>
-        <w:tblStyle w:val="Tabellenraster"/>
-        <w:tblW w:w="10632" w:type="dxa"/>
-        <w:tblInd w:w="-572" w:type="dxa"/>
-        <w:tblLook w:val="04A0" w:firstRow="1" w:lastRow="0" w:firstColumn="1" w:lastColumn="0" w:noHBand="0" w:noVBand="1"/>
-      </w:tblPr>
-      <w:tblGrid>
-        <w:gridCol w:w="10632"/>
-      </w:tblGrid>
-      <w:tr>
-        <w:tc>
-          <w:tcPr>
-            <w:tcW w:w="10632" w:type="dxa"/>
-          </w:tcPr>
-          <w:p/>
-          <w:p/>
-          <w:tbl>
-            <w:tblPr>
-              <w:tblStyle w:val="Tabellenraster"/>
-              <w:tblW w:w="0" w:type="auto"/>
-              <w:tblLook w:val="04A0" w:firstRow="1" w:lastRow="0" w:firstColumn="1" w:lastColumn="0" w:noHBand="0" w:noVBand="1"/>
-            </w:tblPr>
-            <w:tblGrid>
-              <w:gridCol w:w="1860"/>
-              <w:gridCol w:w="8381"/>
-            </w:tblGrid>
-            <w:tr>
-              <w:trPr>
-                <w:trHeight w:val="567"/>
-              </w:trPr>
-              <w:tc>
-                <w:tcPr>
-                  <w:tcW w:w="1860" w:type="dxa"/>
-                  <w:vAlign w:val="center"/>
-                </w:tcPr>
-                <w:p>
-                  <w:pPr>
-                    <w:rPr>
-                      <w:b/>
-                    </w:rPr>
-                  </w:pPr>
-                  <w:r>
-                    <w:rPr>
-                      <w:b/>
-                    </w:rPr>
-                    <w:t>T-017</w:t>
-                  </w:r>
-                </w:p>
-              </w:tc>
-              <w:tc>
-                <w:tcPr>
-                  <w:tcW w:w="8381" w:type="dxa"/>
-                  <w:vAlign w:val="center"/>
-                </w:tcPr>
-                <w:p>
-                  <w:r>
-                    <w:t xml:space="preserve">Eine volle Rutsche wird erkannt. </w:t>
-                  </w:r>
-                </w:p>
-              </w:tc>
-            </w:tr>
-            <w:tr>
-              <w:trPr>
-                <w:trHeight w:val="567"/>
-              </w:trPr>
-              <w:tc>
-                <w:tcPr>
-                  <w:tcW w:w="1860" w:type="dxa"/>
-                  <w:vAlign w:val="center"/>
-                </w:tcPr>
-                <w:p>
-                  <w:proofErr w:type="spellStart"/>
-                  <w:r>
-                    <w:t>Requirements</w:t>
-                  </w:r>
-                  <w:proofErr w:type="spellEnd"/>
-                </w:p>
-              </w:tc>
-              <w:tc>
-                <w:tcPr>
-                  <w:tcW w:w="8381" w:type="dxa"/>
-                  <w:vAlign w:val="center"/>
-                </w:tcPr>
-                <w:p>
-                  <w:r>
-                    <w:t>-</w:t>
-                  </w:r>
-                </w:p>
-              </w:tc>
-            </w:tr>
-            <w:tr>
-              <w:trPr>
-                <w:trHeight w:val="567"/>
-              </w:trPr>
-              <w:tc>
-                <w:tcPr>
-                  <w:tcW w:w="1860" w:type="dxa"/>
-                  <w:vAlign w:val="center"/>
-                </w:tcPr>
-                <w:p>
-                  <w:r>
-                    <w:t>Kurzbeschreibung</w:t>
-                  </w:r>
-                </w:p>
-              </w:tc>
-              <w:tc>
-                <w:tcPr>
-                  <w:tcW w:w="8381" w:type="dxa"/>
-                  <w:vAlign w:val="center"/>
-                </w:tcPr>
-                <w:p>
-                  <w:r>
-                    <w:t xml:space="preserve">Alle aufgenommenen Werkstücke werden aussortiert, dabei wird die Rutsche voll. </w:t>
-                  </w:r>
-                </w:p>
-              </w:tc>
-            </w:tr>
-            <w:tr>
-              <w:trPr>
-                <w:trHeight w:val="567"/>
-              </w:trPr>
-              <w:tc>
-                <w:tcPr>
-                  <w:tcW w:w="1860" w:type="dxa"/>
-                  <w:vAlign w:val="center"/>
-                </w:tcPr>
-                <w:p>
-                  <w:r>
-                    <w:t>Vorbedingungen</w:t>
-                  </w:r>
-                </w:p>
-              </w:tc>
-              <w:tc>
-                <w:tcPr>
-                  <w:tcW w:w="8381" w:type="dxa"/>
-                  <w:vAlign w:val="center"/>
-                </w:tcPr>
-                <w:p>
-                  <w:r>
-                    <w:t xml:space="preserve">Das Modul ist kalibriert. </w:t>
-                  </w:r>
-                  <w:r>
-                    <w:br/>
-                  </w:r>
-                  <w:r>
-                    <w:t>Der START Knopf wurde gedrückt.</w:t>
-                  </w:r>
-                  <w:r>
-                    <w:br/>
-                  </w:r>
-                  <w:r>
-                    <w:t>Das Modul befindet sich im Stillstand.</w:t>
-                  </w:r>
-                </w:p>
-              </w:tc>
-            </w:tr>
-          </w:tbl>
-          <w:p/>
-          <w:p>
-            <w:r>
-              <w:t>Autor: Sentler</w:t>
-            </w:r>
-          </w:p>
-          <w:p/>
-        </w:tc>
-      </w:tr>
-      <w:tr>
-        <w:tc>
-          <w:tcPr>
-            <w:tcW w:w="10632" w:type="dxa"/>
-          </w:tcPr>
-          <w:p/>
-          <w:p>
-            <w:r>
-              <w:t>Testablauf:</w:t>
-            </w:r>
-          </w:p>
-          <w:p/>
-          <w:tbl>
-            <w:tblPr>
-              <w:tblStyle w:val="Tabellenraster"/>
-              <w:tblW w:w="0" w:type="auto"/>
-              <w:tblLook w:val="04A0" w:firstRow="1" w:lastRow="0" w:firstColumn="1" w:lastColumn="0" w:noHBand="0" w:noVBand="1"/>
-            </w:tblPr>
-            <w:tblGrid>
-              <w:gridCol w:w="801"/>
-              <w:gridCol w:w="4054"/>
-              <w:gridCol w:w="4677"/>
-              <w:gridCol w:w="758"/>
-            </w:tblGrid>
-            <w:tr>
-              <w:tc>
-                <w:tcPr>
-                  <w:tcW w:w="801" w:type="dxa"/>
-                </w:tcPr>
-                <w:p>
-                  <w:r>
-                    <w:t>Schritt</w:t>
-                  </w:r>
-                </w:p>
-              </w:tc>
-              <w:tc>
-                <w:tcPr>
-                  <w:tcW w:w="4054" w:type="dxa"/>
-                </w:tcPr>
-                <w:p>
-                  <w:r>
-                    <w:t>Aktion</w:t>
-                  </w:r>
-                </w:p>
-              </w:tc>
-              <w:tc>
-                <w:tcPr>
-                  <w:tcW w:w="4677" w:type="dxa"/>
-                </w:tcPr>
-                <w:p>
-                  <w:r>
-                    <w:t>Erwartung</w:t>
-                  </w:r>
-                </w:p>
-              </w:tc>
-              <w:tc>
-                <w:tcPr>
-                  <w:tcW w:w="758" w:type="dxa"/>
-                </w:tcPr>
-                <w:p>
-                  <w:r>
-                    <w:t>Erfüllt</w:t>
-                  </w:r>
-                </w:p>
-              </w:tc>
-            </w:tr>
-            <w:tr>
-              <w:trPr>
-                <w:trHeight w:val="794"/>
-              </w:trPr>
-              <w:tc>
-                <w:tcPr>
-                  <w:tcW w:w="801" w:type="dxa"/>
-                  <w:vAlign w:val="center"/>
-                </w:tcPr>
-                <w:p>
-                  <w:pPr>
-                    <w:jc w:val="center"/>
-                  </w:pPr>
-                  <w:r>
-                    <w:t>1</w:t>
-                  </w:r>
-                </w:p>
-              </w:tc>
-              <w:tc>
-                <w:tcPr>
-                  <w:tcW w:w="4054" w:type="dxa"/>
-                  <w:vAlign w:val="center"/>
-                </w:tcPr>
-                <w:p>
-                  <w:pPr>
-                    <w:tabs>
-                      <w:tab w:val="left" w:pos="1830"/>
-                    </w:tabs>
-                  </w:pPr>
-                  <w:r>
-                    <w:t>Beliebige Werkstücke werden an der LB_START in einem Abstand von mindestens einem Werkstück aufgelegt</w:t>
-                  </w:r>
-                </w:p>
-              </w:tc>
-              <w:tc>
-                <w:tcPr>
-                  <w:tcW w:w="4677" w:type="dxa"/>
-                  <w:vAlign w:val="center"/>
-                </w:tcPr>
-                <w:p>
-                  <w:r>
-                    <w:t>Werkstücke werden befördert.</w:t>
-                  </w:r>
-                </w:p>
-              </w:tc>
-              <w:tc>
-                <w:tcPr>
-                  <w:tcW w:w="758" w:type="dxa"/>
-                  <w:vAlign w:val="center"/>
-                </w:tcPr>
-                <w:p/>
-              </w:tc>
-            </w:tr>
-            <w:tr>
-              <w:trPr>
-                <w:trHeight w:val="794"/>
-              </w:trPr>
-              <w:tc>
-                <w:tcPr>
-                  <w:tcW w:w="801" w:type="dxa"/>
-                  <w:vAlign w:val="center"/>
-                </w:tcPr>
-                <w:p>
-                  <w:pPr>
-                    <w:jc w:val="center"/>
-                  </w:pPr>
-                  <w:r>
-                    <w:t>2</w:t>
-                  </w:r>
-                </w:p>
-              </w:tc>
-              <w:tc>
-                <w:tcPr>
-                  <w:tcW w:w="4054" w:type="dxa"/>
-                  <w:vAlign w:val="center"/>
-                </w:tcPr>
-                <w:p>
-                  <w:pPr>
-                    <w:tabs>
-                      <w:tab w:val="left" w:pos="1830"/>
-                    </w:tabs>
-                  </w:pPr>
-                  <w:r>
-                    <w:t>Werkstücke kommen an der Weiche an.</w:t>
-                  </w:r>
-                </w:p>
-              </w:tc>
-              <w:tc>
-                <w:tcPr>
-                  <w:tcW w:w="4677" w:type="dxa"/>
-                  <w:vAlign w:val="center"/>
-                </w:tcPr>
-                <w:p>
-                  <w:r>
-                    <w:t>Weiche bleibt geschlossen.</w:t>
-                  </w:r>
-                </w:p>
-              </w:tc>
-              <w:tc>
-                <w:tcPr>
-                  <w:tcW w:w="758" w:type="dxa"/>
-                  <w:vAlign w:val="center"/>
-                </w:tcPr>
-                <w:p/>
-              </w:tc>
-            </w:tr>
-            <w:tr>
-              <w:trPr>
-                <w:trHeight w:val="794"/>
-              </w:trPr>
-              <w:tc>
-                <w:tcPr>
-                  <w:tcW w:w="801" w:type="dxa"/>
-                  <w:vAlign w:val="center"/>
-                </w:tcPr>
-                <w:p>
-                  <w:pPr>
-                    <w:jc w:val="center"/>
-                  </w:pPr>
-                  <w:r>
-                    <w:t>3</w:t>
-                  </w:r>
-                </w:p>
-              </w:tc>
-              <w:tc>
-                <w:tcPr>
-                  <w:tcW w:w="4054" w:type="dxa"/>
-                  <w:vAlign w:val="center"/>
-                </w:tcPr>
-                <w:p>
-                  <w:pPr>
-                    <w:tabs>
-                      <w:tab w:val="left" w:pos="1830"/>
-                    </w:tabs>
-                  </w:pPr>
-                  <w:r>
-                    <w:t>Werkstücke rutschen die Rampe herunter.</w:t>
-                  </w:r>
-                </w:p>
-              </w:tc>
-              <w:tc>
-                <w:tcPr>
-                  <w:tcW w:w="4677" w:type="dxa"/>
-                  <w:vAlign w:val="center"/>
-                </w:tcPr>
-                <w:p>
-                  <w:r>
-                    <w:t>-</w:t>
-                  </w:r>
-                </w:p>
-              </w:tc>
-              <w:tc>
-                <w:tcPr>
-                  <w:tcW w:w="758" w:type="dxa"/>
-                  <w:vAlign w:val="center"/>
-                </w:tcPr>
-                <w:p/>
-              </w:tc>
-            </w:tr>
-            <w:tr>
-              <w:trPr>
-                <w:trHeight w:val="794"/>
-              </w:trPr>
-              <w:tc>
-                <w:tcPr>
-                  <w:tcW w:w="801" w:type="dxa"/>
-                  <w:vAlign w:val="center"/>
-                </w:tcPr>
-                <w:p>
-                  <w:pPr>
-                    <w:jc w:val="center"/>
-                  </w:pPr>
-                  <w:r>
-                    <w:t>4</w:t>
-                  </w:r>
-                </w:p>
-              </w:tc>
-              <w:tc>
-                <w:tcPr>
-                  <w:tcW w:w="4054" w:type="dxa"/>
-                  <w:vAlign w:val="center"/>
-                </w:tcPr>
-                <w:p>
-                  <w:pPr>
-                    <w:tabs>
-                      <w:tab w:val="left" w:pos="1830"/>
-                    </w:tabs>
-                  </w:pPr>
-                  <w:r>
-                    <w:t>Ein Werkstück blockiert an der LB_RAMP.</w:t>
-                  </w:r>
-                </w:p>
-              </w:tc>
-              <w:tc>
-                <w:tcPr>
-                  <w:tcW w:w="4677" w:type="dxa"/>
-                  <w:vAlign w:val="center"/>
-                </w:tcPr>
-                <w:p>
-                  <w:r>
-                    <w:t>Die Konsole gibt die Fehlermeldung RAMP_FULL aus.</w:t>
-                  </w:r>
-                </w:p>
-              </w:tc>
-              <w:tc>
-                <w:tcPr>
-                  <w:tcW w:w="758" w:type="dxa"/>
-                  <w:vAlign w:val="center"/>
-                </w:tcPr>
-                <w:p/>
-              </w:tc>
-            </w:tr>
-          </w:tbl>
-          <w:p/>
-          <w:p>
-            <w:r>
-              <w:t xml:space="preserve">Abgenommen von: </w:t>
-            </w:r>
-            <w:r>
-              <w:tab/>
-            </w:r>
-            <w:r>
-              <w:tab/>
-            </w:r>
-            <w:r>
-              <w:tab/>
-            </w:r>
-            <w:r>
-              <w:tab/>
-            </w:r>
-            <w:r>
-              <w:tab/>
-            </w:r>
-            <w:r>
-              <w:tab/>
-            </w:r>
-            <w:r>
-              <w:tab/>
-            </w:r>
-            <w:r>
-              <w:tab/>
-            </w:r>
-            <w:r>
-              <w:tab/>
-              <w:t>Datum:</w:t>
-            </w:r>
-          </w:p>
-          <w:p/>
-        </w:tc>
-      </w:tr>
-    </w:tbl>
-    <w:p>
-      <w:bookmarkStart w:id="0" w:name="_GoBack"/>
-      <w:bookmarkEnd w:id="0"/>
-    </w:p>
     <w:sectPr>
       <w:pgSz w:w="11906" w:h="16838"/>
       <w:pgMar w:top="1417" w:right="1417" w:bottom="1134" w:left="1417" w:header="708" w:footer="708" w:gutter="0"/>
@@ -2379,7 +2573,7 @@
 </file>
 
 <file path=word/numbering.xml><?xml version="1.0" encoding="utf-8"?>
-<w:numbering xmlns:wpc="http://schemas.microsoft.com/office/word/2010/wordprocessingCanvas" xmlns:cx="http://schemas.microsoft.com/office/drawing/2014/chartex" xmlns:cx1="http://schemas.microsoft.com/office/drawing/2015/9/8/chartex" xmlns:cx2="http://schemas.microsoft.com/office/drawing/2015/10/21/chartex" xmlns:cx3="http://schemas.microsoft.com/office/drawing/2016/5/9/chartex" xmlns:cx4="http://schemas.microsoft.com/office/drawing/2016/5/10/chartex" xmlns:cx5="http://schemas.microsoft.com/office/drawing/2016/5/11/chartex" xmlns:cx6="http://schemas.microsoft.com/office/drawing/2016/5/12/chartex" xmlns:cx7="http://schemas.microsoft.com/office/drawing/2016/5/13/chartex" xmlns:cx8="http://schemas.microsoft.com/office/drawing/2016/5/14/chartex" xmlns:mc="http://schemas.openxmlformats.org/markup-compatibility/2006" xmlns:aink="http://schemas.microsoft.com/office/drawing/2016/ink" xmlns:am3d="http://schemas.microsoft.com/office/drawing/2017/model3d" xmlns:o="urn:schemas-microsoft-com:office:office" xmlns:r="http://schemas.openxmlformats.org/officeDocument/2006/relationships" xmlns:m="http://schemas.openxmlformats.org/officeDocument/2006/math" xmlns:v="urn:schemas-microsoft-com:vml" xmlns:wp14="http://schemas.microsoft.com/office/word/2010/wordprocessingDrawing" xmlns:wp="http://schemas.openxmlformats.org/drawingml/2006/wordprocessingDrawing" xmlns:w10="urn:schemas-microsoft-com:office:word" xmlns:w="http://schemas.openxmlformats.org/wordprocessingml/2006/main" xmlns:w14="http://schemas.microsoft.com/office/word/2010/wordml" xmlns:w15="http://schemas.microsoft.com/office/word/2012/wordml" xmlns:w16cid="http://schemas.microsoft.com/office/word/2016/wordml/cid" xmlns:w16se="http://schemas.microsoft.com/office/word/2015/wordml/symex" xmlns:wpg="http://schemas.microsoft.com/office/word/2010/wordprocessingGroup" xmlns:wpi="http://schemas.microsoft.com/office/word/2010/wordprocessingInk" xmlns:wne="http://schemas.microsoft.com/office/word/2006/wordml" xmlns:wps="http://schemas.microsoft.com/office/word/2010/wordprocessingShape" mc:Ignorable="w14 w15 w16se w16cid wp14">
+<w:numbering xmlns:wpc="http://schemas.microsoft.com/office/word/2010/wordprocessingCanvas" xmlns:cx="http://schemas.microsoft.com/office/drawing/2014/chartex" xmlns:cx1="http://schemas.microsoft.com/office/drawing/2015/9/8/chartex" xmlns:mc="http://schemas.openxmlformats.org/markup-compatibility/2006" xmlns:o="urn:schemas-microsoft-com:office:office" xmlns:r="http://schemas.openxmlformats.org/officeDocument/2006/relationships" xmlns:m="http://schemas.openxmlformats.org/officeDocument/2006/math" xmlns:v="urn:schemas-microsoft-com:vml" xmlns:wp14="http://schemas.microsoft.com/office/word/2010/wordprocessingDrawing" xmlns:wp="http://schemas.openxmlformats.org/drawingml/2006/wordprocessingDrawing" xmlns:w10="urn:schemas-microsoft-com:office:word" xmlns:w="http://schemas.openxmlformats.org/wordprocessingml/2006/main" xmlns:w14="http://schemas.microsoft.com/office/word/2010/wordml" xmlns:w15="http://schemas.microsoft.com/office/word/2012/wordml" xmlns:w16se="http://schemas.microsoft.com/office/word/2015/wordml/symex" xmlns:wpg="http://schemas.microsoft.com/office/word/2010/wordprocessingGroup" xmlns:wpi="http://schemas.microsoft.com/office/word/2010/wordprocessingInk" xmlns:wne="http://schemas.microsoft.com/office/word/2006/wordml" xmlns:wps="http://schemas.microsoft.com/office/word/2010/wordprocessingShape" mc:Ignorable="w14 w15 w16se wp14">
   <w:abstractNum w:abstractNumId="0" w15:restartNumberingAfterBreak="0">
     <w:nsid w:val="7CF16E84"/>
     <w:multiLevelType w:val="hybridMultilevel"/>
@@ -2499,7 +2693,7 @@
 </file>
 
 <file path=word/styles.xml><?xml version="1.0" encoding="utf-8"?>
-<w:styles xmlns:mc="http://schemas.openxmlformats.org/markup-compatibility/2006" xmlns:r="http://schemas.openxmlformats.org/officeDocument/2006/relationships" xmlns:w="http://schemas.openxmlformats.org/wordprocessingml/2006/main" xmlns:w14="http://schemas.microsoft.com/office/word/2010/wordml" xmlns:w15="http://schemas.microsoft.com/office/word/2012/wordml" xmlns:w16cid="http://schemas.microsoft.com/office/word/2016/wordml/cid" xmlns:w16se="http://schemas.microsoft.com/office/word/2015/wordml/symex" mc:Ignorable="w14 w15 w16se w16cid">
+<w:styles xmlns:mc="http://schemas.openxmlformats.org/markup-compatibility/2006" xmlns:r="http://schemas.openxmlformats.org/officeDocument/2006/relationships" xmlns:w="http://schemas.openxmlformats.org/wordprocessingml/2006/main" xmlns:w14="http://schemas.microsoft.com/office/word/2010/wordml" xmlns:w15="http://schemas.microsoft.com/office/word/2012/wordml" xmlns:w16se="http://schemas.microsoft.com/office/word/2015/wordml/symex" mc:Ignorable="w14 w15 w16se">
   <w:docDefaults>
     <w:rPrDefault>
       <w:rPr>
@@ -2515,7 +2709,7 @@
       </w:pPr>
     </w:pPrDefault>
   </w:docDefaults>
-  <w:latentStyles w:defLockedState="0" w:defUIPriority="99" w:defSemiHidden="0" w:defUnhideWhenUsed="0" w:defQFormat="0" w:count="375">
+  <w:latentStyles w:defLockedState="0" w:defUIPriority="99" w:defSemiHidden="0" w:defUnhideWhenUsed="0" w:defQFormat="0" w:count="371">
     <w:lsdException w:name="Normal" w:uiPriority="0" w:qFormat="1"/>
     <w:lsdException w:name="heading 1" w:uiPriority="9" w:qFormat="1"/>
     <w:lsdException w:name="heading 2" w:semiHidden="1" w:uiPriority="9" w:unhideWhenUsed="1" w:qFormat="1"/>
@@ -2887,10 +3081,6 @@
     <w:lsdException w:name="List Table 5 Dark Accent 6" w:uiPriority="50"/>
     <w:lsdException w:name="List Table 6 Colorful Accent 6" w:uiPriority="51"/>
     <w:lsdException w:name="List Table 7 Colorful Accent 6" w:uiPriority="52"/>
-    <w:lsdException w:name="Mention" w:semiHidden="1" w:unhideWhenUsed="1"/>
-    <w:lsdException w:name="Smart Hyperlink" w:semiHidden="1" w:unhideWhenUsed="1"/>
-    <w:lsdException w:name="Hashtag" w:semiHidden="1" w:unhideWhenUsed="1"/>
-    <w:lsdException w:name="Unresolved Mention" w:semiHidden="1" w:unhideWhenUsed="1"/>
   </w:latentStyles>
   <w:style w:type="paragraph" w:default="1" w:styleId="Standard">
     <w:name w:val="Normal"/>

</xml_diff>